<commit_message>
Chenged list and report of list
</commit_message>
<xml_diff>
--- a/Отчёты/Отчёт по спискам на двух массивах.docx
+++ b/Отчёты/Отчёт по спискам на двух массивах.docx
@@ -610,8 +610,6 @@
           <w:szCs w:val="28"/>
         </w:rPr>
       </w:pPr>
-      <w:bookmarkStart w:id="0" w:name="_GoBack"/>
-      <w:bookmarkEnd w:id="0"/>
     </w:p>
     <w:p>
       <w:pPr>
@@ -680,7 +678,7 @@
           <w:lang w:val="ru-RU"/>
         </w:rPr>
       </w:pPr>
-      <w:bookmarkStart w:id="1" w:name="_Toc534140218"/>
+      <w:bookmarkStart w:id="0" w:name="_Toc534140218"/>
       <w:r>
         <w:rPr>
           <w:rFonts w:cs="Times New Roman"/>
@@ -689,7 +687,7 @@
         <w:lastRenderedPageBreak/>
         <w:t>Содержание</w:t>
       </w:r>
-      <w:bookmarkEnd w:id="1"/>
+      <w:bookmarkEnd w:id="0"/>
     </w:p>
     <w:sdt>
       <w:sdtPr>
@@ -1337,7 +1335,7 @@
           <w:lang w:val="ru-RU"/>
         </w:rPr>
       </w:pPr>
-      <w:bookmarkStart w:id="2" w:name="_Toc536219868"/>
+      <w:bookmarkStart w:id="1" w:name="_Toc536219868"/>
       <w:r>
         <w:rPr>
           <w:rFonts w:cs="Times New Roman"/>
@@ -1353,7 +1351,7 @@
         </w:rPr>
         <w:t>Введение</w:t>
       </w:r>
-      <w:bookmarkEnd w:id="2"/>
+      <w:bookmarkEnd w:id="1"/>
     </w:p>
     <w:p>
       <w:pPr>
@@ -1394,7 +1392,13 @@
         <w:t xml:space="preserve"> (индекс)</w:t>
       </w:r>
       <w:r>
-        <w:t xml:space="preserve"> во всех массива.</w:t>
+        <w:t xml:space="preserve"> во всех массива</w:t>
+      </w:r>
+      <w:r>
+        <w:t>х</w:t>
+      </w:r>
+      <w:r>
+        <w:t>.</w:t>
       </w:r>
     </w:p>
     <w:p>
@@ -1501,6 +1505,8 @@
       <w:r>
         <w:t>Проверить работоспособность библиотеки;</w:t>
       </w:r>
+      <w:bookmarkStart w:id="2" w:name="_GoBack"/>
+      <w:bookmarkEnd w:id="2"/>
     </w:p>
     <w:p>
       <w:pPr>
@@ -3361,7 +3367,7 @@
           <w:rPr>
             <w:noProof/>
           </w:rPr>
-          <w:t>2</w:t>
+          <w:t>8</w:t>
         </w:r>
         <w:r>
           <w:fldChar w:fldCharType="end"/>
@@ -5493,7 +5499,7 @@
 </file>
 
 <file path=customXml/itemProps1.xml><?xml version="1.0" encoding="utf-8"?>
-<ds:datastoreItem xmlns:ds="http://schemas.openxmlformats.org/officeDocument/2006/customXml" ds:itemID="{51CF79E7-D05F-4434-8B1D-297320BE69FA}">
+<ds:datastoreItem xmlns:ds="http://schemas.openxmlformats.org/officeDocument/2006/customXml" ds:itemID="{84F868FD-67D2-4D9C-96E2-0C823F10F43B}">
   <ds:schemaRefs>
     <ds:schemaRef ds:uri="http://schemas.openxmlformats.org/officeDocument/2006/bibliography"/>
   </ds:schemaRefs>

</xml_diff>